<commit_message>
Cambios 15. Incluyendo a TFG Versión 1
</commit_message>
<xml_diff>
--- a/TFG versión 0.docx
+++ b/TFG versión 0.docx
@@ -632,6 +632,21 @@
         <w:fldChar w:fldCharType="separate"/>
       </w:r>
       <w:r>
+        <w:fldChar w:fldCharType="begin"/>
+      </w:r>
+      <w:r>
+        <w:instrText xml:space="preserve"> </w:instrText>
+      </w:r>
+      <w:r>
+        <w:instrText>INCLUDEPICTURE  "https://upload.wikimedia.org/wikipedia/commons/thumb/4/4f/Cc_by-nc-nd_euro_icon.svg/2000px-Cc_by-nc-nd_euro_icon.svg.png" \* MERGEFORMATINET</w:instrText>
+      </w:r>
+      <w:r>
+        <w:instrText xml:space="preserve"> </w:instrText>
+      </w:r>
+      <w:r>
+        <w:fldChar w:fldCharType="separate"/>
+      </w:r>
+      <w:r>
         <w:pict w14:anchorId="640E36D2">
           <v:shapetype id="_x0000_t75" coordsize="21600,21600" o:spt="75" o:preferrelative="t" path="m@4@5l@4@11@9@11@9@5xe" filled="f" stroked="f">
             <v:stroke joinstyle="miter"/>
@@ -706,6 +721,9 @@
         <w:fldChar w:fldCharType="end"/>
       </w:r>
       <w:r>
+        <w:fldChar w:fldCharType="end"/>
+      </w:r>
+      <w:r>
         <w:rPr>
           <w:rFonts w:ascii="Arial" w:eastAsia="Times New Roman" w:hAnsi="Arial" w:cs="Arial"/>
           <w:lang w:eastAsia="es-ES"/>
@@ -724,8 +742,33 @@
           <w:rFonts w:ascii="Times New Roman" w:eastAsia="Times New Roman" w:hAnsi="Times New Roman" w:cs="Times New Roman"/>
           <w:lang w:eastAsia="es-ES"/>
         </w:rPr>
-        <w:t>Esta obra se encuentra sujeta a la licencia Creative Commons</w:t>
-      </w:r>
+        <w:t xml:space="preserve">Esta obra se encuentra sujeta a la licencia </w:t>
+      </w:r>
+      <w:proofErr w:type="spellStart"/>
+      <w:r>
+        <w:rPr>
+          <w:rFonts w:ascii="Times New Roman" w:eastAsia="Times New Roman" w:hAnsi="Times New Roman" w:cs="Times New Roman"/>
+          <w:lang w:eastAsia="es-ES"/>
+        </w:rPr>
+        <w:t>Creative</w:t>
+      </w:r>
+      <w:proofErr w:type="spellEnd"/>
+      <w:r>
+        <w:rPr>
+          <w:rFonts w:ascii="Times New Roman" w:eastAsia="Times New Roman" w:hAnsi="Times New Roman" w:cs="Times New Roman"/>
+          <w:lang w:eastAsia="es-ES"/>
+        </w:rPr>
+        <w:t xml:space="preserve"> </w:t>
+      </w:r>
+      <w:proofErr w:type="spellStart"/>
+      <w:r>
+        <w:rPr>
+          <w:rFonts w:ascii="Times New Roman" w:eastAsia="Times New Roman" w:hAnsi="Times New Roman" w:cs="Times New Roman"/>
+          <w:lang w:eastAsia="es-ES"/>
+        </w:rPr>
+        <w:t>Commons</w:t>
+      </w:r>
+      <w:proofErr w:type="spellEnd"/>
     </w:p>
     <w:p>
       <w:pPr>
@@ -980,7 +1023,23 @@
         </w:numPr>
       </w:pPr>
       <w:r>
-        <w:t>Uso de Hologram (Tarjeta SIM especializada en IoT)</w:t>
+        <w:t xml:space="preserve">Uso de </w:t>
+      </w:r>
+      <w:proofErr w:type="spellStart"/>
+      <w:r>
+        <w:t>Hologram</w:t>
+      </w:r>
+      <w:proofErr w:type="spellEnd"/>
+      <w:r>
+        <w:t xml:space="preserve"> (Tarjeta SIM especializada en </w:t>
+      </w:r>
+      <w:proofErr w:type="spellStart"/>
+      <w:r>
+        <w:t>IoT</w:t>
+      </w:r>
+      <w:proofErr w:type="spellEnd"/>
+      <w:r>
+        <w:t>)</w:t>
       </w:r>
     </w:p>
     <w:p>
@@ -1042,7 +1101,15 @@
         <w:t xml:space="preserve"> Chequear aceleración de los ejes x e y</w:t>
       </w:r>
       <w:r>
-        <w:t xml:space="preserve"> y comparar aceleración cuando la máquina vibra y cuando no. Posible falta de combustible o intento de robo </w:t>
+        <w:t xml:space="preserve"> </w:t>
+      </w:r>
+      <w:proofErr w:type="spellStart"/>
+      <w:r>
+        <w:t>y</w:t>
+      </w:r>
+      <w:proofErr w:type="spellEnd"/>
+      <w:r>
+        <w:t xml:space="preserve"> comparar aceleración cuando la máquina vibra y cuando no. Posible falta de combustible o intento de robo </w:t>
       </w:r>
       <w:r>
         <w:sym w:font="Wingdings" w:char="F0E0"/>
@@ -1113,12 +1180,25 @@
     <w:p/>
     <w:p>
       <w:r>
-        <w:t>Presión, cámaras, riego,…</w:t>
-      </w:r>
-    </w:p>
-    <w:p>
-      <w:r>
-        <w:t xml:space="preserve">Sierra de Almenara </w:t>
+        <w:t xml:space="preserve">Presión, cámaras, </w:t>
+      </w:r>
+      <w:proofErr w:type="gramStart"/>
+      <w:r>
+        <w:t>riego,…</w:t>
+      </w:r>
+      <w:proofErr w:type="gramEnd"/>
+    </w:p>
+    <w:p>
+      <w:r>
+        <w:t xml:space="preserve">Sierra de </w:t>
+      </w:r>
+      <w:proofErr w:type="spellStart"/>
+      <w:r>
+        <w:t>Almenara</w:t>
+      </w:r>
+      <w:proofErr w:type="spellEnd"/>
+      <w:r>
+        <w:t xml:space="preserve"> </w:t>
       </w:r>
       <w:r>
         <w:sym w:font="Wingdings" w:char="F0E0"/>
@@ -1129,18 +1209,39 @@
     </w:p>
     <w:p>
       <w:r>
-        <w:t xml:space="preserve">Río Riánsares </w:t>
+        <w:t xml:space="preserve">Río </w:t>
+      </w:r>
+      <w:proofErr w:type="spellStart"/>
+      <w:r>
+        <w:t>Riánsares</w:t>
+      </w:r>
+      <w:proofErr w:type="spellEnd"/>
+      <w:r>
+        <w:t xml:space="preserve"> </w:t>
       </w:r>
       <w:r>
         <w:sym w:font="Wingdings" w:char="F0E0"/>
       </w:r>
       <w:r>
-        <w:t xml:space="preserve"> Recarga pero no de la Sierra de Almenara</w:t>
-      </w:r>
-    </w:p>
-    <w:p>
-      <w:r>
-        <w:t>Jesus y Patrici</w:t>
+        <w:t xml:space="preserve"> </w:t>
+      </w:r>
+      <w:proofErr w:type="gramStart"/>
+      <w:r>
+        <w:t>Recarga</w:t>
+      </w:r>
+      <w:proofErr w:type="gramEnd"/>
+      <w:r>
+        <w:t xml:space="preserve"> pero no de la Sierra de Almenara</w:t>
+      </w:r>
+    </w:p>
+    <w:p>
+      <w:proofErr w:type="spellStart"/>
+      <w:r>
+        <w:t>Jesus</w:t>
+      </w:r>
+      <w:proofErr w:type="spellEnd"/>
+      <w:r>
+        <w:t xml:space="preserve"> y Patrici</w:t>
       </w:r>
       <w:r>
         <w:t>a</w:t>
@@ -1164,9 +1265,11 @@
       </w:r>
     </w:p>
     <w:p>
+      <w:proofErr w:type="spellStart"/>
       <w:r>
         <w:t>Abstract</w:t>
       </w:r>
+      <w:proofErr w:type="spellEnd"/>
     </w:p>
     <w:p>
       <w:pPr>
@@ -1434,8 +1537,6 @@
       <w:r>
         <w:t>client.py</w:t>
       </w:r>
-      <w:bookmarkStart w:id="1" w:name="_GoBack"/>
-      <w:bookmarkEnd w:id="1"/>
     </w:p>
     <w:p>
       <w:pPr>
@@ -1495,9 +1596,11 @@
       <w:r>
         <w:t xml:space="preserve">Agradecimientos / </w:t>
       </w:r>
+      <w:proofErr w:type="spellStart"/>
       <w:r>
         <w:t>Acknowledgements</w:t>
       </w:r>
+      <w:proofErr w:type="spellEnd"/>
     </w:p>
     <w:p>
       <w:pPr>
@@ -1570,6 +1673,7 @@
     </w:p>
     <w:p>
       <w:pPr>
+        <w:spacing w:line="360" w:lineRule="auto"/>
         <w:jc w:val="both"/>
         <w:rPr>
           <w:rFonts w:ascii="Times New Roman" w:hAnsi="Times New Roman" w:cs="Times New Roman"/>
@@ -1583,6 +1687,8 @@
         </w:rPr>
         <w:t xml:space="preserve">Antes, hoy y mañana, el objetivo de todas las personas es el de hacer las cosas más rápido y efectivo. </w:t>
       </w:r>
+      <w:bookmarkStart w:id="1" w:name="_GoBack"/>
+      <w:bookmarkEnd w:id="1"/>
     </w:p>
     <w:p>
       <w:pPr>
@@ -2143,7 +2249,39 @@
           <w:rFonts w:ascii="Times New Roman" w:hAnsi="Times New Roman" w:cs="Times New Roman"/>
           <w:sz w:val="24"/>
         </w:rPr>
-        <w:t>se enviará de manera encriptada usando el estándar de cifrado AES (Advanced Encryption Standard).</w:t>
+        <w:t>se enviará de manera encriptada usando el estándar de cifrado AES (</w:t>
+      </w:r>
+      <w:proofErr w:type="spellStart"/>
+      <w:r>
+        <w:rPr>
+          <w:rFonts w:ascii="Times New Roman" w:hAnsi="Times New Roman" w:cs="Times New Roman"/>
+          <w:sz w:val="24"/>
+        </w:rPr>
+        <w:t>Advanced</w:t>
+      </w:r>
+      <w:proofErr w:type="spellEnd"/>
+      <w:r>
+        <w:rPr>
+          <w:rFonts w:ascii="Times New Roman" w:hAnsi="Times New Roman" w:cs="Times New Roman"/>
+          <w:sz w:val="24"/>
+        </w:rPr>
+        <w:t xml:space="preserve"> </w:t>
+      </w:r>
+      <w:proofErr w:type="spellStart"/>
+      <w:r>
+        <w:rPr>
+          <w:rFonts w:ascii="Times New Roman" w:hAnsi="Times New Roman" w:cs="Times New Roman"/>
+          <w:sz w:val="24"/>
+        </w:rPr>
+        <w:t>Encryption</w:t>
+      </w:r>
+      <w:proofErr w:type="spellEnd"/>
+      <w:r>
+        <w:rPr>
+          <w:rFonts w:ascii="Times New Roman" w:hAnsi="Times New Roman" w:cs="Times New Roman"/>
+          <w:sz w:val="24"/>
+        </w:rPr>
+        <w:t xml:space="preserve"> Standard).</w:t>
       </w:r>
     </w:p>
     <w:p>
@@ -2907,13 +3045,22 @@
           <w:sz w:val="24"/>
         </w:rPr>
       </w:pPr>
+      <w:proofErr w:type="spellStart"/>
       <w:r>
         <w:rPr>
           <w:rFonts w:ascii="Times New Roman" w:hAnsi="Times New Roman" w:cs="Times New Roman"/>
           <w:sz w:val="24"/>
         </w:rPr>
         <w:lastRenderedPageBreak/>
-        <w:t xml:space="preserve">MobaXterm. </w:t>
+        <w:t>MobaXterm</w:t>
+      </w:r>
+      <w:proofErr w:type="spellEnd"/>
+      <w:r>
+        <w:rPr>
+          <w:rFonts w:ascii="Times New Roman" w:hAnsi="Times New Roman" w:cs="Times New Roman"/>
+          <w:sz w:val="24"/>
+        </w:rPr>
+        <w:t xml:space="preserve">. </w:t>
       </w:r>
       <w:r>
         <w:rPr>
@@ -2951,12 +3098,21 @@
           <w:sz w:val="24"/>
         </w:rPr>
       </w:pPr>
-      <w:r>
-        <w:rPr>
-          <w:rFonts w:ascii="Times New Roman" w:hAnsi="Times New Roman" w:cs="Times New Roman"/>
-          <w:sz w:val="24"/>
-        </w:rPr>
-        <w:t>RStudio. Un IDE para la programación en R. Con él se han procesado bases de datos para hacer las gráficas en el proyecto.</w:t>
+      <w:proofErr w:type="spellStart"/>
+      <w:r>
+        <w:rPr>
+          <w:rFonts w:ascii="Times New Roman" w:hAnsi="Times New Roman" w:cs="Times New Roman"/>
+          <w:sz w:val="24"/>
+        </w:rPr>
+        <w:t>RStudio</w:t>
+      </w:r>
+      <w:proofErr w:type="spellEnd"/>
+      <w:r>
+        <w:rPr>
+          <w:rFonts w:ascii="Times New Roman" w:hAnsi="Times New Roman" w:cs="Times New Roman"/>
+          <w:sz w:val="24"/>
+        </w:rPr>
+        <w:t>. Un IDE para la programación en R. Con él se han procesado bases de datos para hacer las gráficas en el proyecto.</w:t>
       </w:r>
     </w:p>
     <w:p>
@@ -3320,6 +3476,7 @@
         </w:rPr>
         <w:t xml:space="preserve">Internet of </w:t>
       </w:r>
+      <w:proofErr w:type="spellStart"/>
       <w:r>
         <w:rPr>
           <w:rFonts w:ascii="Times New Roman" w:hAnsi="Times New Roman" w:cs="Times New Roman"/>
@@ -3329,6 +3486,7 @@
         </w:rPr>
         <w:t>Things</w:t>
       </w:r>
+      <w:proofErr w:type="spellEnd"/>
       <w:r>
         <w:rPr>
           <w:rFonts w:ascii="Times New Roman" w:hAnsi="Times New Roman" w:cs="Times New Roman"/>
@@ -3345,6 +3503,7 @@
         </w:rPr>
         <w:t xml:space="preserve">o </w:t>
       </w:r>
+      <w:proofErr w:type="spellStart"/>
       <w:r>
         <w:rPr>
           <w:rFonts w:ascii="Times New Roman" w:hAnsi="Times New Roman" w:cs="Times New Roman"/>
@@ -3352,6 +3511,7 @@
         </w:rPr>
         <w:t>IoT</w:t>
       </w:r>
+      <w:proofErr w:type="spellEnd"/>
       <w:r>
         <w:rPr>
           <w:rFonts w:ascii="Times New Roman" w:hAnsi="Times New Roman" w:cs="Times New Roman"/>
@@ -3398,7 +3558,23 @@
           <w:rFonts w:ascii="Times New Roman" w:hAnsi="Times New Roman" w:cs="Times New Roman"/>
           <w:sz w:val="24"/>
         </w:rPr>
-        <w:t xml:space="preserve">El objetivo del IoT es facilitar la calidad de vida y a su vez, el modo de vivir </w:t>
+        <w:t xml:space="preserve">El objetivo del </w:t>
+      </w:r>
+      <w:proofErr w:type="spellStart"/>
+      <w:r>
+        <w:rPr>
+          <w:rFonts w:ascii="Times New Roman" w:hAnsi="Times New Roman" w:cs="Times New Roman"/>
+          <w:sz w:val="24"/>
+        </w:rPr>
+        <w:t>IoT</w:t>
+      </w:r>
+      <w:proofErr w:type="spellEnd"/>
+      <w:r>
+        <w:rPr>
+          <w:rFonts w:ascii="Times New Roman" w:hAnsi="Times New Roman" w:cs="Times New Roman"/>
+          <w:sz w:val="24"/>
+        </w:rPr>
+        <w:t xml:space="preserve"> es facilitar la calidad de vida y a su vez, el modo de vivir </w:t>
       </w:r>
       <w:r>
         <w:rPr>
@@ -3467,7 +3643,23 @@
           <w:rFonts w:ascii="Times New Roman" w:hAnsi="Times New Roman" w:cs="Times New Roman"/>
           <w:sz w:val="24"/>
         </w:rPr>
-        <w:t>Las tecnologías relacionadas con IoT se han incrementado en los últimos años. Gracias a la constante innovación, no se puede tener una visión exacta de cómo evolucionará en el tiempo. Sin embargo, hay muchas tendencias tecnológicas que ayudan a ver esa evolución</w:t>
+        <w:t xml:space="preserve">Las tecnologías relacionadas con </w:t>
+      </w:r>
+      <w:proofErr w:type="spellStart"/>
+      <w:r>
+        <w:rPr>
+          <w:rFonts w:ascii="Times New Roman" w:hAnsi="Times New Roman" w:cs="Times New Roman"/>
+          <w:sz w:val="24"/>
+        </w:rPr>
+        <w:t>IoT</w:t>
+      </w:r>
+      <w:proofErr w:type="spellEnd"/>
+      <w:r>
+        <w:rPr>
+          <w:rFonts w:ascii="Times New Roman" w:hAnsi="Times New Roman" w:cs="Times New Roman"/>
+          <w:sz w:val="24"/>
+        </w:rPr>
+        <w:t xml:space="preserve"> se han incrementado en los últimos años. Gracias a la constante innovación, no se puede tener una visión exacta de cómo evolucionará en el tiempo. Sin embargo, hay muchas tendencias tecnológicas que ayudan a ver esa evolución</w:t>
       </w:r>
       <w:r>
         <w:rPr>
@@ -3481,14 +3673,39 @@
           <w:rFonts w:ascii="Times New Roman" w:hAnsi="Times New Roman" w:cs="Times New Roman"/>
           <w:sz w:val="24"/>
         </w:rPr>
-        <w:t>a mejora de la inteligencia artificial gracias al IoT</w:t>
-      </w:r>
-      <w:r>
-        <w:rPr>
-          <w:rFonts w:ascii="Times New Roman" w:hAnsi="Times New Roman" w:cs="Times New Roman"/>
-          <w:sz w:val="24"/>
-        </w:rPr>
-        <w:t xml:space="preserve"> ya que se dispondrá de una gran cantidad de datos a analizar por la inteligencia artificial que se recopilarán cuando el IoT esté funcionando a máximo rendimiento</w:t>
+        <w:t xml:space="preserve">a mejora de la inteligencia artificial gracias al </w:t>
+      </w:r>
+      <w:proofErr w:type="spellStart"/>
+      <w:r>
+        <w:rPr>
+          <w:rFonts w:ascii="Times New Roman" w:hAnsi="Times New Roman" w:cs="Times New Roman"/>
+          <w:sz w:val="24"/>
+        </w:rPr>
+        <w:t>IoT</w:t>
+      </w:r>
+      <w:proofErr w:type="spellEnd"/>
+      <w:r>
+        <w:rPr>
+          <w:rFonts w:ascii="Times New Roman" w:hAnsi="Times New Roman" w:cs="Times New Roman"/>
+          <w:sz w:val="24"/>
+        </w:rPr>
+        <w:t xml:space="preserve"> ya que se dispondrá de una gran cantidad de datos a analizar por la inteligencia artificial que se recopilarán cuando el </w:t>
+      </w:r>
+      <w:proofErr w:type="spellStart"/>
+      <w:r>
+        <w:rPr>
+          <w:rFonts w:ascii="Times New Roman" w:hAnsi="Times New Roman" w:cs="Times New Roman"/>
+          <w:sz w:val="24"/>
+        </w:rPr>
+        <w:t>IoT</w:t>
+      </w:r>
+      <w:proofErr w:type="spellEnd"/>
+      <w:r>
+        <w:rPr>
+          <w:rFonts w:ascii="Times New Roman" w:hAnsi="Times New Roman" w:cs="Times New Roman"/>
+          <w:sz w:val="24"/>
+        </w:rPr>
+        <w:t xml:space="preserve"> esté funcionando a máximo rendimiento</w:t>
       </w:r>
       <w:r>
         <w:rPr>
@@ -3541,7 +3758,23 @@
           <w:rFonts w:ascii="Times New Roman" w:hAnsi="Times New Roman" w:cs="Times New Roman"/>
           <w:sz w:val="24"/>
         </w:rPr>
-        <w:t xml:space="preserve">Además, el control de las infraestructuras urbanas es una de las principales aplicaciones del Internet de las Cosas. Como las Smart Cities para poder gobernar de manera automática la vida de las ciudades y hacerlas más sostenibles (como el control en el tráfico, las luces de las farolas por la noche, entre otras). Por otro lado, el control ambiental es un sector muy beneficiado ya que con esta tecnología es posible conocer el tiempo fuera, </w:t>
+        <w:t xml:space="preserve">Además, el control de las infraestructuras urbanas es una de las principales aplicaciones del Internet de las Cosas. Como las Smart </w:t>
+      </w:r>
+      <w:proofErr w:type="spellStart"/>
+      <w:r>
+        <w:rPr>
+          <w:rFonts w:ascii="Times New Roman" w:hAnsi="Times New Roman" w:cs="Times New Roman"/>
+          <w:sz w:val="24"/>
+        </w:rPr>
+        <w:t>Cities</w:t>
+      </w:r>
+      <w:proofErr w:type="spellEnd"/>
+      <w:r>
+        <w:rPr>
+          <w:rFonts w:ascii="Times New Roman" w:hAnsi="Times New Roman" w:cs="Times New Roman"/>
+          <w:sz w:val="24"/>
+        </w:rPr>
+        <w:t xml:space="preserve"> para poder gobernar de manera automática la vida de las ciudades y hacerlas más sostenibles (como el control en el tráfico, las luces de las farolas por la noche, entre otras). Por otro lado, el control ambiental es un sector muy beneficiado ya que con esta tecnología es posible conocer el tiempo fuera, </w:t>
       </w:r>
       <w:r>
         <w:rPr>
@@ -3563,7 +3796,23 @@
           <w:sz w:val="24"/>
         </w:rPr>
         <w:lastRenderedPageBreak/>
-        <w:t xml:space="preserve">como un terremoto y tomar medidas al respecto (Hector Gomis, 2016, </w:t>
+        <w:t>como un terremoto y tomar medidas al respecto (</w:t>
+      </w:r>
+      <w:proofErr w:type="spellStart"/>
+      <w:r>
+        <w:rPr>
+          <w:rFonts w:ascii="Times New Roman" w:hAnsi="Times New Roman" w:cs="Times New Roman"/>
+          <w:sz w:val="24"/>
+        </w:rPr>
+        <w:t>Hector</w:t>
+      </w:r>
+      <w:proofErr w:type="spellEnd"/>
+      <w:r>
+        <w:rPr>
+          <w:rFonts w:ascii="Times New Roman" w:hAnsi="Times New Roman" w:cs="Times New Roman"/>
+          <w:sz w:val="24"/>
+        </w:rPr>
+        <w:t xml:space="preserve"> Gomis, 2016, </w:t>
       </w:r>
       <w:hyperlink r:id="rId13" w:history="1">
         <w:r>
@@ -3609,14 +3858,46 @@
           <w:rFonts w:ascii="Times New Roman" w:hAnsi="Times New Roman" w:cs="Times New Roman"/>
           <w:sz w:val="24"/>
         </w:rPr>
-        <w:t>a medida que el IoT está creciendo, también se volverá cada vez más fragmentado. Esto creará nuevas dificultades para las empresas</w:t>
-      </w:r>
-      <w:r>
-        <w:rPr>
-          <w:rFonts w:ascii="Times New Roman" w:hAnsi="Times New Roman" w:cs="Times New Roman"/>
-          <w:sz w:val="24"/>
-        </w:rPr>
-        <w:t xml:space="preserve"> y será necesario el impulso de estándares y certificaciones de dispositivos de IoT comunes a todos.</w:t>
+        <w:t xml:space="preserve">a medida que el </w:t>
+      </w:r>
+      <w:proofErr w:type="spellStart"/>
+      <w:r>
+        <w:rPr>
+          <w:rFonts w:ascii="Times New Roman" w:hAnsi="Times New Roman" w:cs="Times New Roman"/>
+          <w:sz w:val="24"/>
+        </w:rPr>
+        <w:t>IoT</w:t>
+      </w:r>
+      <w:proofErr w:type="spellEnd"/>
+      <w:r>
+        <w:rPr>
+          <w:rFonts w:ascii="Times New Roman" w:hAnsi="Times New Roman" w:cs="Times New Roman"/>
+          <w:sz w:val="24"/>
+        </w:rPr>
+        <w:t xml:space="preserve"> está creciendo, también se volverá cada vez más fragmentado. Esto creará nuevas dificultades para las empresas</w:t>
+      </w:r>
+      <w:r>
+        <w:rPr>
+          <w:rFonts w:ascii="Times New Roman" w:hAnsi="Times New Roman" w:cs="Times New Roman"/>
+          <w:sz w:val="24"/>
+        </w:rPr>
+        <w:t xml:space="preserve"> y será necesario el impulso de estándares y certificaciones de dispositivos de </w:t>
+      </w:r>
+      <w:proofErr w:type="spellStart"/>
+      <w:r>
+        <w:rPr>
+          <w:rFonts w:ascii="Times New Roman" w:hAnsi="Times New Roman" w:cs="Times New Roman"/>
+          <w:sz w:val="24"/>
+        </w:rPr>
+        <w:t>IoT</w:t>
+      </w:r>
+      <w:proofErr w:type="spellEnd"/>
+      <w:r>
+        <w:rPr>
+          <w:rFonts w:ascii="Times New Roman" w:hAnsi="Times New Roman" w:cs="Times New Roman"/>
+          <w:sz w:val="24"/>
+        </w:rPr>
+        <w:t xml:space="preserve"> comunes a todos.</w:t>
       </w:r>
     </w:p>
     <w:p>
@@ -3647,7 +3928,23 @@
           <w:rFonts w:ascii="Times New Roman" w:hAnsi="Times New Roman" w:cs="Times New Roman"/>
           <w:sz w:val="24"/>
         </w:rPr>
-        <w:t xml:space="preserve"> (Álvaro Manjarrés, 2018, </w:t>
+        <w:t xml:space="preserve"> (Álvaro </w:t>
+      </w:r>
+      <w:proofErr w:type="spellStart"/>
+      <w:r>
+        <w:rPr>
+          <w:rFonts w:ascii="Times New Roman" w:hAnsi="Times New Roman" w:cs="Times New Roman"/>
+          <w:sz w:val="24"/>
+        </w:rPr>
+        <w:t>Manjarrés</w:t>
+      </w:r>
+      <w:proofErr w:type="spellEnd"/>
+      <w:r>
+        <w:rPr>
+          <w:rFonts w:ascii="Times New Roman" w:hAnsi="Times New Roman" w:cs="Times New Roman"/>
+          <w:sz w:val="24"/>
+        </w:rPr>
+        <w:t xml:space="preserve">, 2018, </w:t>
       </w:r>
       <w:hyperlink r:id="rId14" w:history="1">
         <w:r>
@@ -4233,7 +4530,23 @@
           <w:rFonts w:ascii="Times New Roman" w:hAnsi="Times New Roman" w:cs="Times New Roman"/>
           <w:sz w:val="24"/>
         </w:rPr>
-        <w:t>La vid es de hoja caduca y vive todo un ciclo vegetativo y anual en el que se desarrollan una serie de procesos que dan lugar a la uva final.</w:t>
+        <w:t xml:space="preserve">La </w:t>
+      </w:r>
+      <w:proofErr w:type="spellStart"/>
+      <w:r>
+        <w:rPr>
+          <w:rFonts w:ascii="Times New Roman" w:hAnsi="Times New Roman" w:cs="Times New Roman"/>
+          <w:sz w:val="24"/>
+        </w:rPr>
+        <w:t>vid</w:t>
+      </w:r>
+      <w:proofErr w:type="spellEnd"/>
+      <w:r>
+        <w:rPr>
+          <w:rFonts w:ascii="Times New Roman" w:hAnsi="Times New Roman" w:cs="Times New Roman"/>
+          <w:sz w:val="24"/>
+        </w:rPr>
+        <w:t xml:space="preserve"> es de hoja caduca y vive todo un ciclo vegetativo y anual en el que se desarrollan una serie de procesos que dan lugar a la uva final.</w:t>
       </w:r>
     </w:p>
     <w:p>
@@ -4839,6 +5152,7 @@
         </w:rPr>
         <w:t>Por otro lado, de acuerdo con un grupo de investigación (</w:t>
       </w:r>
+      <w:proofErr w:type="spellStart"/>
       <w:r>
         <w:rPr>
           <w:rFonts w:ascii="Times New Roman" w:hAnsi="Times New Roman" w:cs="Times New Roman"/>
@@ -4846,12 +5160,45 @@
         </w:rPr>
         <w:t>Oncins</w:t>
       </w:r>
-      <w:r>
-        <w:rPr>
-          <w:rFonts w:ascii="Times New Roman" w:hAnsi="Times New Roman" w:cs="Times New Roman"/>
-          <w:sz w:val="24"/>
-        </w:rPr>
-        <w:t xml:space="preserve">, Lampreave, Nadal, Doix, Poyatos </w:t>
+      <w:proofErr w:type="spellEnd"/>
+      <w:r>
+        <w:rPr>
+          <w:rFonts w:ascii="Times New Roman" w:hAnsi="Times New Roman" w:cs="Times New Roman"/>
+          <w:sz w:val="24"/>
+        </w:rPr>
+        <w:t xml:space="preserve">, </w:t>
+      </w:r>
+      <w:proofErr w:type="spellStart"/>
+      <w:r>
+        <w:rPr>
+          <w:rFonts w:ascii="Times New Roman" w:hAnsi="Times New Roman" w:cs="Times New Roman"/>
+          <w:sz w:val="24"/>
+        </w:rPr>
+        <w:t>Lampreave</w:t>
+      </w:r>
+      <w:proofErr w:type="spellEnd"/>
+      <w:r>
+        <w:rPr>
+          <w:rFonts w:ascii="Times New Roman" w:hAnsi="Times New Roman" w:cs="Times New Roman"/>
+          <w:sz w:val="24"/>
+        </w:rPr>
+        <w:t xml:space="preserve">, Nadal, </w:t>
+      </w:r>
+      <w:proofErr w:type="spellStart"/>
+      <w:r>
+        <w:rPr>
+          <w:rFonts w:ascii="Times New Roman" w:hAnsi="Times New Roman" w:cs="Times New Roman"/>
+          <w:sz w:val="24"/>
+        </w:rPr>
+        <w:t>Doix</w:t>
+      </w:r>
+      <w:proofErr w:type="spellEnd"/>
+      <w:r>
+        <w:rPr>
+          <w:rFonts w:ascii="Times New Roman" w:hAnsi="Times New Roman" w:cs="Times New Roman"/>
+          <w:sz w:val="24"/>
+        </w:rPr>
+        <w:t xml:space="preserve">, Poyatos </w:t>
       </w:r>
       <w:hyperlink r:id="rId19" w:history="1">
         <w:r>
@@ -5396,8 +5743,17 @@
           <w:sz w:val="24"/>
         </w:rPr>
         <w:lastRenderedPageBreak/>
-        <w:t>La radiación solar incidente se calcula a partir de la radiación solar extraterrestre (Es aquella que iría de la parte exterior de la atmósfera al suelo si esta no existiese). Para ello la fórmula de Samani</w:t>
-      </w:r>
+        <w:t xml:space="preserve">La radiación solar incidente se calcula a partir de la radiación solar extraterrestre (Es aquella que iría de la parte exterior de la atmósfera al suelo si esta no existiese). Para ello la fórmula de </w:t>
+      </w:r>
+      <w:proofErr w:type="spellStart"/>
+      <w:r>
+        <w:rPr>
+          <w:rFonts w:ascii="Times New Roman" w:hAnsi="Times New Roman" w:cs="Times New Roman"/>
+          <w:sz w:val="24"/>
+        </w:rPr>
+        <w:t>Samani</w:t>
+      </w:r>
+      <w:proofErr w:type="spellEnd"/>
       <w:r>
         <w:rPr>
           <w:rFonts w:ascii="Times New Roman" w:hAnsi="Times New Roman" w:cs="Times New Roman"/>
@@ -5918,7 +6274,23 @@
                 <w:rFonts w:ascii="Times New Roman" w:eastAsiaTheme="minorEastAsia" w:hAnsi="Times New Roman" w:cs="Times New Roman"/>
                 <w:sz w:val="24"/>
               </w:rPr>
-              <w:t>Radiación extraterrestre (Hemisferio norte)</w:t>
+              <w:t>Radiación extraterrestre (</w:t>
+            </w:r>
+            <w:proofErr w:type="gramStart"/>
+            <w:r>
+              <w:rPr>
+                <w:rFonts w:ascii="Times New Roman" w:eastAsiaTheme="minorEastAsia" w:hAnsi="Times New Roman" w:cs="Times New Roman"/>
+                <w:sz w:val="24"/>
+              </w:rPr>
+              <w:t>Hemisferio</w:t>
+            </w:r>
+            <w:proofErr w:type="gramEnd"/>
+            <w:r>
+              <w:rPr>
+                <w:rFonts w:ascii="Times New Roman" w:eastAsiaTheme="minorEastAsia" w:hAnsi="Times New Roman" w:cs="Times New Roman"/>
+                <w:sz w:val="24"/>
+              </w:rPr>
+              <w:t xml:space="preserve"> norte)</w:t>
             </w:r>
           </w:p>
         </w:tc>
@@ -6126,6 +6498,7 @@
                 <w:sz w:val="20"/>
               </w:rPr>
             </w:pPr>
+            <w:proofErr w:type="spellStart"/>
             <w:r>
               <w:rPr>
                 <w:rFonts w:ascii="Times New Roman" w:eastAsiaTheme="minorEastAsia" w:hAnsi="Times New Roman" w:cs="Times New Roman"/>
@@ -6133,6 +6506,7 @@
               </w:rPr>
               <w:t>Ago</w:t>
             </w:r>
+            <w:proofErr w:type="spellEnd"/>
           </w:p>
         </w:tc>
         <w:tc>
@@ -6149,6 +6523,7 @@
                 <w:sz w:val="20"/>
               </w:rPr>
             </w:pPr>
+            <w:proofErr w:type="spellStart"/>
             <w:r>
               <w:rPr>
                 <w:rFonts w:ascii="Times New Roman" w:eastAsiaTheme="minorEastAsia" w:hAnsi="Times New Roman" w:cs="Times New Roman"/>
@@ -6156,6 +6531,7 @@
               </w:rPr>
               <w:t>Sep</w:t>
             </w:r>
+            <w:proofErr w:type="spellEnd"/>
           </w:p>
         </w:tc>
         <w:tc>
@@ -6218,6 +6594,7 @@
                 <w:sz w:val="20"/>
               </w:rPr>
             </w:pPr>
+            <w:proofErr w:type="spellStart"/>
             <w:r>
               <w:rPr>
                 <w:rFonts w:ascii="Times New Roman" w:eastAsiaTheme="minorEastAsia" w:hAnsi="Times New Roman" w:cs="Times New Roman"/>
@@ -6225,6 +6602,7 @@
               </w:rPr>
               <w:t>Dec</w:t>
             </w:r>
+            <w:proofErr w:type="spellEnd"/>
           </w:p>
         </w:tc>
       </w:tr>
@@ -6586,15 +6964,33 @@
           <w:rFonts w:ascii="Times New Roman" w:eastAsiaTheme="minorEastAsia" w:hAnsi="Times New Roman" w:cs="Times New Roman"/>
           <w:sz w:val="24"/>
         </w:rPr>
-        <w:t>. Los datos vienen en un archivo “</w:t>
-      </w:r>
+        <w:t xml:space="preserve">. Los datos vienen en un archivo </w:t>
+      </w:r>
+      <w:proofErr w:type="gramStart"/>
       <w:r>
         <w:rPr>
           <w:rFonts w:ascii="Times New Roman" w:eastAsiaTheme="minorEastAsia" w:hAnsi="Times New Roman" w:cs="Times New Roman"/>
           <w:sz w:val="24"/>
         </w:rPr>
-        <w:t>.json</w:t>
-      </w:r>
+        <w:t>“</w:t>
+      </w:r>
+      <w:r>
+        <w:rPr>
+          <w:rFonts w:ascii="Times New Roman" w:eastAsiaTheme="minorEastAsia" w:hAnsi="Times New Roman" w:cs="Times New Roman"/>
+          <w:sz w:val="24"/>
+        </w:rPr>
+        <w:t>.</w:t>
+      </w:r>
+      <w:proofErr w:type="spellStart"/>
+      <w:r>
+        <w:rPr>
+          <w:rFonts w:ascii="Times New Roman" w:eastAsiaTheme="minorEastAsia" w:hAnsi="Times New Roman" w:cs="Times New Roman"/>
+          <w:sz w:val="24"/>
+        </w:rPr>
+        <w:t>json</w:t>
+      </w:r>
+      <w:proofErr w:type="spellEnd"/>
+      <w:proofErr w:type="gramEnd"/>
       <w:r>
         <w:rPr>
           <w:rFonts w:ascii="Times New Roman" w:eastAsiaTheme="minorEastAsia" w:hAnsi="Times New Roman" w:cs="Times New Roman"/>
@@ -6759,15 +7155,24 @@
           <w:rFonts w:ascii="Times New Roman" w:eastAsiaTheme="minorEastAsia" w:hAnsi="Times New Roman" w:cs="Times New Roman"/>
           <w:sz w:val="24"/>
         </w:rPr>
-        <w:t>Se utilizará R</w:t>
-      </w:r>
+        <w:t xml:space="preserve">Se utilizará </w:t>
+      </w:r>
+      <w:proofErr w:type="spellStart"/>
       <w:r>
         <w:rPr>
           <w:rFonts w:ascii="Times New Roman" w:eastAsiaTheme="minorEastAsia" w:hAnsi="Times New Roman" w:cs="Times New Roman"/>
           <w:sz w:val="24"/>
         </w:rPr>
+        <w:t>R</w:t>
+      </w:r>
+      <w:r>
+        <w:rPr>
+          <w:rFonts w:ascii="Times New Roman" w:eastAsiaTheme="minorEastAsia" w:hAnsi="Times New Roman" w:cs="Times New Roman"/>
+          <w:sz w:val="24"/>
+        </w:rPr>
         <w:t>Studio</w:t>
       </w:r>
+      <w:proofErr w:type="spellEnd"/>
       <w:r>
         <w:rPr>
           <w:rFonts w:ascii="Times New Roman" w:eastAsiaTheme="minorEastAsia" w:hAnsi="Times New Roman" w:cs="Times New Roman"/>
@@ -6969,7 +7374,23 @@
           <w:rFonts w:ascii="Times New Roman" w:eastAsiaTheme="minorEastAsia" w:hAnsi="Times New Roman" w:cs="Times New Roman"/>
           <w:sz w:val="24"/>
         </w:rPr>
-        <w:t>se utiliza la fórmula de Samani.</w:t>
+        <w:t xml:space="preserve">se utiliza la fórmula de </w:t>
+      </w:r>
+      <w:proofErr w:type="spellStart"/>
+      <w:r>
+        <w:rPr>
+          <w:rFonts w:ascii="Times New Roman" w:eastAsiaTheme="minorEastAsia" w:hAnsi="Times New Roman" w:cs="Times New Roman"/>
+          <w:sz w:val="24"/>
+        </w:rPr>
+        <w:t>Samani</w:t>
+      </w:r>
+      <w:proofErr w:type="spellEnd"/>
+      <w:r>
+        <w:rPr>
+          <w:rFonts w:ascii="Times New Roman" w:eastAsiaTheme="minorEastAsia" w:hAnsi="Times New Roman" w:cs="Times New Roman"/>
+          <w:sz w:val="24"/>
+        </w:rPr>
+        <w:t>.</w:t>
       </w:r>
       <w:r>
         <w:rPr>
@@ -7377,7 +7798,71 @@
           <w:rFonts w:ascii="Times New Roman" w:hAnsi="Times New Roman" w:cs="Times New Roman"/>
           <w:sz w:val="24"/>
         </w:rPr>
-        <w:t xml:space="preserve"> (datos perdidos), se procede a usar un paquete desarrollado por Gary King, Matthew Blackwell (Harvard University) y James Honaker (The Pennsylvania State University) llamado Amelia II [</w:t>
+        <w:t xml:space="preserve"> (datos perdidos), se procede a usar un paquete desarrollado por Gary King, Matthew Blackwell (Harvard </w:t>
+      </w:r>
+      <w:proofErr w:type="spellStart"/>
+      <w:r>
+        <w:rPr>
+          <w:rFonts w:ascii="Times New Roman" w:hAnsi="Times New Roman" w:cs="Times New Roman"/>
+          <w:sz w:val="24"/>
+        </w:rPr>
+        <w:t>University</w:t>
+      </w:r>
+      <w:proofErr w:type="spellEnd"/>
+      <w:r>
+        <w:rPr>
+          <w:rFonts w:ascii="Times New Roman" w:hAnsi="Times New Roman" w:cs="Times New Roman"/>
+          <w:sz w:val="24"/>
+        </w:rPr>
+        <w:t xml:space="preserve">) y James </w:t>
+      </w:r>
+      <w:proofErr w:type="spellStart"/>
+      <w:r>
+        <w:rPr>
+          <w:rFonts w:ascii="Times New Roman" w:hAnsi="Times New Roman" w:cs="Times New Roman"/>
+          <w:sz w:val="24"/>
+        </w:rPr>
+        <w:t>Honaker</w:t>
+      </w:r>
+      <w:proofErr w:type="spellEnd"/>
+      <w:r>
+        <w:rPr>
+          <w:rFonts w:ascii="Times New Roman" w:hAnsi="Times New Roman" w:cs="Times New Roman"/>
+          <w:sz w:val="24"/>
+        </w:rPr>
+        <w:t xml:space="preserve"> (The Pennsylvania </w:t>
+      </w:r>
+      <w:proofErr w:type="spellStart"/>
+      <w:r>
+        <w:rPr>
+          <w:rFonts w:ascii="Times New Roman" w:hAnsi="Times New Roman" w:cs="Times New Roman"/>
+          <w:sz w:val="24"/>
+        </w:rPr>
+        <w:t>State</w:t>
+      </w:r>
+      <w:proofErr w:type="spellEnd"/>
+      <w:r>
+        <w:rPr>
+          <w:rFonts w:ascii="Times New Roman" w:hAnsi="Times New Roman" w:cs="Times New Roman"/>
+          <w:sz w:val="24"/>
+        </w:rPr>
+        <w:t xml:space="preserve"> </w:t>
+      </w:r>
+      <w:proofErr w:type="spellStart"/>
+      <w:r>
+        <w:rPr>
+          <w:rFonts w:ascii="Times New Roman" w:hAnsi="Times New Roman" w:cs="Times New Roman"/>
+          <w:sz w:val="24"/>
+        </w:rPr>
+        <w:t>University</w:t>
+      </w:r>
+      <w:proofErr w:type="spellEnd"/>
+      <w:r>
+        <w:rPr>
+          <w:rFonts w:ascii="Times New Roman" w:hAnsi="Times New Roman" w:cs="Times New Roman"/>
+          <w:sz w:val="24"/>
+        </w:rPr>
+        <w:t>) llamado Amelia II [</w:t>
       </w:r>
       <w:hyperlink r:id="rId26" w:history="1">
         <w:r>
@@ -7445,7 +7930,23 @@
           <w:rFonts w:ascii="Times New Roman" w:hAnsi="Times New Roman" w:cs="Times New Roman"/>
           <w:sz w:val="24"/>
         </w:rPr>
-        <w:t>lgoritmo de Bootstrap que trabaja más rápido, con un número más grande de variables. Además, es más fácil de usar que las aproximaciones de la cadena de Markov el cual da las mismas respuestas</w:t>
+        <w:t xml:space="preserve">lgoritmo de Bootstrap que trabaja más rápido, con un número más grande de variables. Además, es más fácil de usar que las aproximaciones de la cadena de </w:t>
+      </w:r>
+      <w:proofErr w:type="spellStart"/>
+      <w:r>
+        <w:rPr>
+          <w:rFonts w:ascii="Times New Roman" w:hAnsi="Times New Roman" w:cs="Times New Roman"/>
+          <w:sz w:val="24"/>
+        </w:rPr>
+        <w:t>Markov</w:t>
+      </w:r>
+      <w:proofErr w:type="spellEnd"/>
+      <w:r>
+        <w:rPr>
+          <w:rFonts w:ascii="Times New Roman" w:hAnsi="Times New Roman" w:cs="Times New Roman"/>
+          <w:sz w:val="24"/>
+        </w:rPr>
+        <w:t xml:space="preserve"> el cual da las mismas respuestas</w:t>
       </w:r>
       <w:r>
         <w:rPr>
@@ -7692,7 +8193,23 @@
           <w:rFonts w:ascii="Times New Roman" w:hAnsi="Times New Roman" w:cs="Times New Roman"/>
           <w:sz w:val="24"/>
         </w:rPr>
-        <w:t>Aplicando las funciones “sum” en RStudio, se obtienen los datos totales de lluvia:</w:t>
+        <w:t xml:space="preserve">Aplicando las funciones “sum” en </w:t>
+      </w:r>
+      <w:proofErr w:type="spellStart"/>
+      <w:r>
+        <w:rPr>
+          <w:rFonts w:ascii="Times New Roman" w:hAnsi="Times New Roman" w:cs="Times New Roman"/>
+          <w:sz w:val="24"/>
+        </w:rPr>
+        <w:t>RStudio</w:t>
+      </w:r>
+      <w:proofErr w:type="spellEnd"/>
+      <w:r>
+        <w:rPr>
+          <w:rFonts w:ascii="Times New Roman" w:hAnsi="Times New Roman" w:cs="Times New Roman"/>
+          <w:sz w:val="24"/>
+        </w:rPr>
+        <w:t>, se obtienen los datos totales de lluvia:</w:t>
       </w:r>
     </w:p>
     <w:tbl>
@@ -8020,8 +8537,17 @@
           <w:rFonts w:ascii="Times New Roman" w:hAnsi="Times New Roman" w:cs="Times New Roman"/>
           <w:sz w:val="24"/>
         </w:rPr>
-        <w:t xml:space="preserve"> Junio</w:t>
-      </w:r>
+        <w:t xml:space="preserve"> </w:t>
+      </w:r>
+      <w:proofErr w:type="gramStart"/>
+      <w:r>
+        <w:rPr>
+          <w:rFonts w:ascii="Times New Roman" w:hAnsi="Times New Roman" w:cs="Times New Roman"/>
+          <w:sz w:val="24"/>
+        </w:rPr>
+        <w:t>Junio</w:t>
+      </w:r>
+      <w:proofErr w:type="gramEnd"/>
       <w:r>
         <w:rPr>
           <w:rFonts w:ascii="Times New Roman" w:hAnsi="Times New Roman" w:cs="Times New Roman"/>
@@ -8267,6 +8793,7 @@
                 <w:sz w:val="24"/>
               </w:rPr>
             </w:pPr>
+            <w:proofErr w:type="spellStart"/>
             <w:r>
               <w:rPr>
                 <w:rFonts w:ascii="Times New Roman" w:hAnsi="Times New Roman" w:cs="Times New Roman"/>
@@ -8274,6 +8801,7 @@
               </w:rPr>
               <w:t>Dec</w:t>
             </w:r>
+            <w:proofErr w:type="spellEnd"/>
           </w:p>
         </w:tc>
         <w:tc>
@@ -8451,6 +8979,7 @@
                 <w:sz w:val="24"/>
               </w:rPr>
             </w:pPr>
+            <w:proofErr w:type="spellStart"/>
             <w:r>
               <w:rPr>
                 <w:rFonts w:ascii="Times New Roman" w:hAnsi="Times New Roman" w:cs="Times New Roman"/>
@@ -8458,6 +8987,7 @@
               </w:rPr>
               <w:t>Ago</w:t>
             </w:r>
+            <w:proofErr w:type="spellEnd"/>
           </w:p>
         </w:tc>
         <w:tc>
@@ -8474,6 +9004,7 @@
                 <w:sz w:val="24"/>
               </w:rPr>
             </w:pPr>
+            <w:proofErr w:type="spellStart"/>
             <w:r>
               <w:rPr>
                 <w:rFonts w:ascii="Times New Roman" w:hAnsi="Times New Roman" w:cs="Times New Roman"/>
@@ -8481,6 +9012,7 @@
               </w:rPr>
               <w:t>Sep</w:t>
             </w:r>
+            <w:proofErr w:type="spellEnd"/>
           </w:p>
         </w:tc>
         <w:tc>
@@ -11593,7 +12125,43 @@
           <w:sz w:val="24"/>
           <w:szCs w:val="24"/>
         </w:rPr>
-        <w:t>DEUTZ Diesel Power Generator. 33kVA [</w:t>
+        <w:t xml:space="preserve">DEUTZ Diesel </w:t>
+      </w:r>
+      <w:proofErr w:type="spellStart"/>
+      <w:r>
+        <w:rPr>
+          <w:rFonts w:ascii="Times New Roman" w:hAnsi="Times New Roman" w:cs="Times New Roman"/>
+          <w:sz w:val="24"/>
+          <w:szCs w:val="24"/>
+        </w:rPr>
+        <w:t>Power</w:t>
+      </w:r>
+      <w:proofErr w:type="spellEnd"/>
+      <w:r>
+        <w:rPr>
+          <w:rFonts w:ascii="Times New Roman" w:hAnsi="Times New Roman" w:cs="Times New Roman"/>
+          <w:sz w:val="24"/>
+          <w:szCs w:val="24"/>
+        </w:rPr>
+        <w:t xml:space="preserve"> </w:t>
+      </w:r>
+      <w:proofErr w:type="spellStart"/>
+      <w:r>
+        <w:rPr>
+          <w:rFonts w:ascii="Times New Roman" w:hAnsi="Times New Roman" w:cs="Times New Roman"/>
+          <w:sz w:val="24"/>
+          <w:szCs w:val="24"/>
+        </w:rPr>
+        <w:t>Generator</w:t>
+      </w:r>
+      <w:proofErr w:type="spellEnd"/>
+      <w:r>
+        <w:rPr>
+          <w:rFonts w:ascii="Times New Roman" w:hAnsi="Times New Roman" w:cs="Times New Roman"/>
+          <w:sz w:val="24"/>
+          <w:szCs w:val="24"/>
+        </w:rPr>
+        <w:t>. 33kVA [</w:t>
       </w:r>
       <w:hyperlink r:id="rId39" w:history="1">
         <w:r>
@@ -12765,7 +13333,25 @@
           <w:sz w:val="24"/>
           <w:szCs w:val="24"/>
         </w:rPr>
-        <w:t xml:space="preserve">está regando. Si debe estar regando (punto a) y el motor está apagado, se enviaría una alerta. Finalmente, se recurriría al giroscopio como ultima instancia, y si detecta una rotación, </w:t>
+        <w:t xml:space="preserve">está regando. Si debe estar regando (punto a) y el motor está apagado, se enviaría una alerta. Finalmente, se recurriría al giroscopio como </w:t>
+      </w:r>
+      <w:proofErr w:type="spellStart"/>
+      <w:r>
+        <w:rPr>
+          <w:rFonts w:ascii="Times New Roman" w:hAnsi="Times New Roman" w:cs="Times New Roman"/>
+          <w:sz w:val="24"/>
+          <w:szCs w:val="24"/>
+        </w:rPr>
+        <w:t>ultima</w:t>
+      </w:r>
+      <w:proofErr w:type="spellEnd"/>
+      <w:r>
+        <w:rPr>
+          <w:rFonts w:ascii="Times New Roman" w:hAnsi="Times New Roman" w:cs="Times New Roman"/>
+          <w:sz w:val="24"/>
+          <w:szCs w:val="24"/>
+        </w:rPr>
+        <w:t xml:space="preserve"> instancia, y si detecta una rotación, </w:t>
       </w:r>
       <w:r>
         <w:rPr>
@@ -12881,8 +13467,9 @@
           <w:sz w:val="24"/>
           <w:szCs w:val="24"/>
         </w:rPr>
-        <w:t>Proveer un sistema de comunicación entre el equipo de sensores (Raspbery Pi) y el usuario (un portátil)</w:t>
-      </w:r>
+        <w:t>Proveer un sistema de comunicación entre el equipo de sensores (</w:t>
+      </w:r>
+      <w:proofErr w:type="spellStart"/>
       <w:r>
         <w:rPr>
           <w:rFonts w:ascii="Times New Roman" w:hAnsi="Times New Roman" w:cs="Times New Roman"/>
@@ -12891,6 +13478,27 @@
           <w:sz w:val="24"/>
           <w:szCs w:val="24"/>
         </w:rPr>
+        <w:t>Raspbery</w:t>
+      </w:r>
+      <w:proofErr w:type="spellEnd"/>
+      <w:r>
+        <w:rPr>
+          <w:rFonts w:ascii="Times New Roman" w:hAnsi="Times New Roman" w:cs="Times New Roman"/>
+          <w:i/>
+          <w:iCs/>
+          <w:sz w:val="24"/>
+          <w:szCs w:val="24"/>
+        </w:rPr>
+        <w:t xml:space="preserve"> Pi) y el usuario (un portátil)</w:t>
+      </w:r>
+      <w:r>
+        <w:rPr>
+          <w:rFonts w:ascii="Times New Roman" w:hAnsi="Times New Roman" w:cs="Times New Roman"/>
+          <w:i/>
+          <w:iCs/>
+          <w:sz w:val="24"/>
+          <w:szCs w:val="24"/>
+        </w:rPr>
         <w:t>.</w:t>
       </w:r>
     </w:p>
@@ -12988,15 +13596,51 @@
           <w:sz w:val="24"/>
           <w:szCs w:val="24"/>
         </w:rPr>
-        <w:t>, se procede utilizar conexión Wifi con SSH para evitar desplazamientos del dispositivo. Se utiliza una IP estática en la Raspberry Pi y desde el portátil se ejecuta el programa “MobaXterm” para permitir la conexión entre el ordenador y la Raspberry Pi.</w:t>
-      </w:r>
-      <w:r>
-        <w:rPr>
-          <w:rFonts w:ascii="Times New Roman" w:hAnsi="Times New Roman" w:cs="Times New Roman"/>
-          <w:sz w:val="24"/>
-          <w:szCs w:val="24"/>
-        </w:rPr>
-        <w:t xml:space="preserve"> Es un terminal mejorado para Windows que dispone de un cliente SSH con pestañas y otras herramientas para computación remota (VNC, RDP, telnet, Rlogin) [</w:t>
+        <w:t>, se procede utilizar conexión Wifi con SSH para evitar desplazamientos del dispositivo. Se utiliza una IP estática en la Raspberry Pi y desde el portátil se ejecuta el programa “</w:t>
+      </w:r>
+      <w:proofErr w:type="spellStart"/>
+      <w:r>
+        <w:rPr>
+          <w:rFonts w:ascii="Times New Roman" w:hAnsi="Times New Roman" w:cs="Times New Roman"/>
+          <w:sz w:val="24"/>
+          <w:szCs w:val="24"/>
+        </w:rPr>
+        <w:t>MobaXterm</w:t>
+      </w:r>
+      <w:proofErr w:type="spellEnd"/>
+      <w:r>
+        <w:rPr>
+          <w:rFonts w:ascii="Times New Roman" w:hAnsi="Times New Roman" w:cs="Times New Roman"/>
+          <w:sz w:val="24"/>
+          <w:szCs w:val="24"/>
+        </w:rPr>
+        <w:t>” para permitir la conexión entre el ordenador y la Raspberry Pi.</w:t>
+      </w:r>
+      <w:r>
+        <w:rPr>
+          <w:rFonts w:ascii="Times New Roman" w:hAnsi="Times New Roman" w:cs="Times New Roman"/>
+          <w:sz w:val="24"/>
+          <w:szCs w:val="24"/>
+        </w:rPr>
+        <w:t xml:space="preserve"> Es un terminal mejorado para Windows que dispone de un cliente SSH con pestañas y otras herramientas para computación remota (VNC, RDP, telnet, </w:t>
+      </w:r>
+      <w:proofErr w:type="spellStart"/>
+      <w:r>
+        <w:rPr>
+          <w:rFonts w:ascii="Times New Roman" w:hAnsi="Times New Roman" w:cs="Times New Roman"/>
+          <w:sz w:val="24"/>
+          <w:szCs w:val="24"/>
+        </w:rPr>
+        <w:t>Rlogin</w:t>
+      </w:r>
+      <w:proofErr w:type="spellEnd"/>
+      <w:r>
+        <w:rPr>
+          <w:rFonts w:ascii="Times New Roman" w:hAnsi="Times New Roman" w:cs="Times New Roman"/>
+          <w:sz w:val="24"/>
+          <w:szCs w:val="24"/>
+        </w:rPr>
+        <w:t>) [</w:t>
       </w:r>
       <w:hyperlink r:id="rId45" w:history="1">
         <w:r>
@@ -13102,34 +13746,62 @@
           <w:szCs w:val="24"/>
         </w:rPr>
         <w:lastRenderedPageBreak/>
-        <w:t>Imagen. Ejemplo del Uso de MobaXterm</w:t>
-      </w:r>
-    </w:p>
-    <w:p>
-      <w:pPr>
-        <w:spacing w:after="120" w:line="360" w:lineRule="auto"/>
-        <w:jc w:val="both"/>
-        <w:rPr>
-          <w:rFonts w:ascii="Times New Roman" w:hAnsi="Times New Roman" w:cs="Times New Roman"/>
-          <w:sz w:val="24"/>
-          <w:szCs w:val="24"/>
-        </w:rPr>
-      </w:pPr>
-      <w:r>
-        <w:rPr>
-          <w:rFonts w:ascii="Times New Roman" w:hAnsi="Times New Roman" w:cs="Times New Roman"/>
-          <w:sz w:val="24"/>
-          <w:szCs w:val="24"/>
-        </w:rPr>
-        <w:t>Cuando el proyecto se encuentra funcionando en la realidad,</w:t>
-      </w:r>
-      <w:r>
-        <w:rPr>
-          <w:rFonts w:ascii="Times New Roman" w:hAnsi="Times New Roman" w:cs="Times New Roman"/>
-          <w:sz w:val="24"/>
-          <w:szCs w:val="24"/>
-        </w:rPr>
-        <w:t>**Se utiliza/Se ha planteado** una tarjeta SIM conectada a un módulo SIM</w:t>
+        <w:t xml:space="preserve">Imagen. Ejemplo del Uso de </w:t>
+      </w:r>
+      <w:proofErr w:type="spellStart"/>
+      <w:r>
+        <w:rPr>
+          <w:rFonts w:ascii="Times New Roman" w:hAnsi="Times New Roman" w:cs="Times New Roman"/>
+          <w:sz w:val="24"/>
+          <w:szCs w:val="24"/>
+        </w:rPr>
+        <w:t>MobaXterm</w:t>
+      </w:r>
+      <w:proofErr w:type="spellEnd"/>
+    </w:p>
+    <w:p>
+      <w:pPr>
+        <w:spacing w:after="120" w:line="360" w:lineRule="auto"/>
+        <w:jc w:val="both"/>
+        <w:rPr>
+          <w:rFonts w:ascii="Times New Roman" w:hAnsi="Times New Roman" w:cs="Times New Roman"/>
+          <w:sz w:val="24"/>
+          <w:szCs w:val="24"/>
+        </w:rPr>
+      </w:pPr>
+      <w:r>
+        <w:rPr>
+          <w:rFonts w:ascii="Times New Roman" w:hAnsi="Times New Roman" w:cs="Times New Roman"/>
+          <w:sz w:val="24"/>
+          <w:szCs w:val="24"/>
+        </w:rPr>
+        <w:t xml:space="preserve">Cuando el proyecto se encuentra funcionando en la </w:t>
+      </w:r>
+      <w:proofErr w:type="gramStart"/>
+      <w:r>
+        <w:rPr>
+          <w:rFonts w:ascii="Times New Roman" w:hAnsi="Times New Roman" w:cs="Times New Roman"/>
+          <w:sz w:val="24"/>
+          <w:szCs w:val="24"/>
+        </w:rPr>
+        <w:t>realidad,</w:t>
+      </w:r>
+      <w:r>
+        <w:rPr>
+          <w:rFonts w:ascii="Times New Roman" w:hAnsi="Times New Roman" w:cs="Times New Roman"/>
+          <w:sz w:val="24"/>
+          <w:szCs w:val="24"/>
+        </w:rPr>
+        <w:t>*</w:t>
+      </w:r>
+      <w:proofErr w:type="gramEnd"/>
+      <w:r>
+        <w:rPr>
+          <w:rFonts w:ascii="Times New Roman" w:hAnsi="Times New Roman" w:cs="Times New Roman"/>
+          <w:sz w:val="24"/>
+          <w:szCs w:val="24"/>
+        </w:rPr>
+        <w:t>*Se utiliza/Se ha planteado** una tarjeta SIM conectada a un módulo SIM</w:t>
       </w:r>
       <w:r>
         <w:rPr>
@@ -13145,34 +13817,44 @@
           <w:sz w:val="24"/>
           <w:szCs w:val="24"/>
         </w:rPr>
-        <w:t xml:space="preserve"> a la Raspberry Pi para </w:t>
-      </w:r>
-      <w:r>
-        <w:rPr>
-          <w:rFonts w:ascii="Times New Roman" w:hAnsi="Times New Roman" w:cs="Times New Roman"/>
-          <w:sz w:val="24"/>
-          <w:szCs w:val="24"/>
-        </w:rPr>
-        <w:t>solventar el problema de la distancia.</w:t>
-      </w:r>
-    </w:p>
-    <w:p>
-      <w:pPr>
-        <w:spacing w:after="120" w:line="360" w:lineRule="auto"/>
-        <w:jc w:val="both"/>
-        <w:rPr>
-          <w:rFonts w:ascii="Times New Roman" w:hAnsi="Times New Roman" w:cs="Times New Roman"/>
-          <w:sz w:val="24"/>
-          <w:szCs w:val="24"/>
-        </w:rPr>
-      </w:pPr>
-      <w:r>
-        <w:rPr>
-          <w:rFonts w:ascii="Times New Roman" w:hAnsi="Times New Roman" w:cs="Times New Roman"/>
-          <w:sz w:val="24"/>
-          <w:szCs w:val="24"/>
-        </w:rPr>
-        <w:t>Es una tarjeta de la compañía estadounidense Hologram [</w:t>
+        <w:t xml:space="preserve"> a la Raspberry Pi para solventar el problema de la distancia.</w:t>
+      </w:r>
+    </w:p>
+    <w:p>
+      <w:pPr>
+        <w:spacing w:after="120" w:line="360" w:lineRule="auto"/>
+        <w:jc w:val="both"/>
+        <w:rPr>
+          <w:rFonts w:ascii="Times New Roman" w:hAnsi="Times New Roman" w:cs="Times New Roman"/>
+          <w:sz w:val="24"/>
+          <w:szCs w:val="24"/>
+        </w:rPr>
+      </w:pPr>
+      <w:r>
+        <w:rPr>
+          <w:rFonts w:ascii="Times New Roman" w:hAnsi="Times New Roman" w:cs="Times New Roman"/>
+          <w:sz w:val="24"/>
+          <w:szCs w:val="24"/>
+        </w:rPr>
+        <w:t xml:space="preserve">Es una tarjeta de la compañía estadounidense </w:t>
+      </w:r>
+      <w:proofErr w:type="spellStart"/>
+      <w:r>
+        <w:rPr>
+          <w:rFonts w:ascii="Times New Roman" w:hAnsi="Times New Roman" w:cs="Times New Roman"/>
+          <w:sz w:val="24"/>
+          <w:szCs w:val="24"/>
+        </w:rPr>
+        <w:t>Hologram</w:t>
+      </w:r>
+      <w:proofErr w:type="spellEnd"/>
+      <w:r>
+        <w:rPr>
+          <w:rFonts w:ascii="Times New Roman" w:hAnsi="Times New Roman" w:cs="Times New Roman"/>
+          <w:sz w:val="24"/>
+          <w:szCs w:val="24"/>
+        </w:rPr>
+        <w:t xml:space="preserve"> [</w:t>
       </w:r>
       <w:hyperlink r:id="rId47" w:history="1">
         <w:r>
@@ -13365,8 +14047,18 @@
           <w:sz w:val="24"/>
           <w:szCs w:val="24"/>
         </w:rPr>
-        <w:t>Imagen. Ejemplo tarjeta SIM Hologram</w:t>
-      </w:r>
+        <w:t xml:space="preserve">Imagen. Ejemplo tarjeta SIM </w:t>
+      </w:r>
+      <w:proofErr w:type="spellStart"/>
+      <w:r>
+        <w:rPr>
+          <w:rFonts w:ascii="Times New Roman" w:hAnsi="Times New Roman" w:cs="Times New Roman"/>
+          <w:sz w:val="24"/>
+          <w:szCs w:val="24"/>
+        </w:rPr>
+        <w:t>Hologram</w:t>
+      </w:r>
+      <w:proofErr w:type="spellEnd"/>
     </w:p>
     <w:p>
       <w:pPr>
@@ -13400,7 +14092,43 @@
           <w:sz w:val="24"/>
           <w:szCs w:val="24"/>
         </w:rPr>
-        <w:t xml:space="preserve"> Explicar qué modelo es y como hacer que se conecte a internet (Copiar la IP al programa, etc…)</w:t>
+        <w:t xml:space="preserve"> Explicar qué modelo es y </w:t>
+      </w:r>
+      <w:proofErr w:type="spellStart"/>
+      <w:r>
+        <w:rPr>
+          <w:rFonts w:ascii="Times New Roman" w:hAnsi="Times New Roman" w:cs="Times New Roman"/>
+          <w:sz w:val="24"/>
+          <w:szCs w:val="24"/>
+        </w:rPr>
+        <w:t>como</w:t>
+      </w:r>
+      <w:proofErr w:type="spellEnd"/>
+      <w:r>
+        <w:rPr>
+          <w:rFonts w:ascii="Times New Roman" w:hAnsi="Times New Roman" w:cs="Times New Roman"/>
+          <w:sz w:val="24"/>
+          <w:szCs w:val="24"/>
+        </w:rPr>
+        <w:t xml:space="preserve"> hacer que se conecte a internet (Copiar la IP al programa, </w:t>
+      </w:r>
+      <w:proofErr w:type="spellStart"/>
+      <w:r>
+        <w:rPr>
+          <w:rFonts w:ascii="Times New Roman" w:hAnsi="Times New Roman" w:cs="Times New Roman"/>
+          <w:sz w:val="24"/>
+          <w:szCs w:val="24"/>
+        </w:rPr>
+        <w:t>etc</w:t>
+      </w:r>
+      <w:proofErr w:type="spellEnd"/>
+      <w:r>
+        <w:rPr>
+          <w:rFonts w:ascii="Times New Roman" w:hAnsi="Times New Roman" w:cs="Times New Roman"/>
+          <w:sz w:val="24"/>
+          <w:szCs w:val="24"/>
+        </w:rPr>
+        <w:t>…)</w:t>
       </w:r>
     </w:p>
     <w:p>
@@ -13626,14 +14354,27 @@
       <w:r>
         <w:t xml:space="preserve">Ilustración </w:t>
       </w:r>
-      <w:fldSimple w:instr=" SEQ Ilustración \* ARABIC ">
-        <w:r>
-          <w:rPr>
-            <w:noProof/>
-          </w:rPr>
-          <w:t>2</w:t>
-        </w:r>
-      </w:fldSimple>
+      <w:r>
+        <w:fldChar w:fldCharType="begin"/>
+      </w:r>
+      <w:r>
+        <w:instrText xml:space="preserve"> SEQ Ilustración \* ARABIC </w:instrText>
+      </w:r>
+      <w:r>
+        <w:fldChar w:fldCharType="separate"/>
+      </w:r>
+      <w:r>
+        <w:rPr>
+          <w:noProof/>
+        </w:rPr>
+        <w:t>2</w:t>
+      </w:r>
+      <w:r>
+        <w:rPr>
+          <w:noProof/>
+        </w:rPr>
+        <w:fldChar w:fldCharType="end"/>
+      </w:r>
       <w:r>
         <w:t>. A</w:t>
       </w:r>
@@ -14097,6 +14838,7 @@
         <w:docPartUnique/>
       </w:docPartObj>
     </w:sdtPr>
+    <w:sdtEndPr/>
     <w:sdtContent>
       <w:p>
         <w:pPr>
@@ -14124,6 +14866,7 @@
         <w:docPartUnique/>
       </w:docPartObj>
     </w:sdtPr>
+    <w:sdtEndPr/>
     <w:sdtContent>
       <w:p>
         <w:pPr>
@@ -17411,7 +18154,7 @@
 </file>
 
 <file path=customXml/itemProps1.xml><?xml version="1.0" encoding="utf-8"?>
-<ds:datastoreItem xmlns:ds="http://schemas.openxmlformats.org/officeDocument/2006/customXml" ds:itemID="{777560A1-4D01-4C10-A30F-6B3542A1F1EA}">
+<ds:datastoreItem xmlns:ds="http://schemas.openxmlformats.org/officeDocument/2006/customXml" ds:itemID="{03D8D445-798E-468A-B2D8-B83D52E734DD}">
   <ds:schemaRefs>
     <ds:schemaRef ds:uri="http://schemas.openxmlformats.org/officeDocument/2006/bibliography"/>
   </ds:schemaRefs>

</xml_diff>